<commit_message>
Update to Unit Testing Setup
</commit_message>
<xml_diff>
--- a/Documentation/Unit Testing/Unit Testing Setup Guide.docx
+++ b/Documentation/Unit Testing/Unit Testing Setup Guide.docx
@@ -98,7 +98,10 @@
       </w:r>
       <w:proofErr w:type="spellEnd"/>
       <w:r>
-        <w:t xml:space="preserve"> pre-configured CCNET configuration file (DPRA proprietary)</w:t>
+        <w:t xml:space="preserve"> pre-configured CCNET configuration file</w:t>
+      </w:r>
+      <w:r>
+        <w:t xml:space="preserve"> (custom)</w:t>
       </w:r>
     </w:p>
     <w:p>
@@ -145,6 +148,8 @@
       <w:r>
         <w:t xml:space="preserve"> 2.6.4+</w:t>
       </w:r>
+      <w:bookmarkStart w:id="0" w:name="_GoBack"/>
+      <w:bookmarkEnd w:id="0"/>
     </w:p>
     <w:p>
       <w:pPr>
@@ -202,7 +207,6 @@
           <w:b/>
         </w:rPr>
       </w:pPr>
-      <w:bookmarkStart w:id="0" w:name="_GoBack"/>
       <w:r>
         <w:rPr>
           <w:b/>
@@ -210,7 +214,6 @@
         <w:t>Checking Install</w:t>
       </w:r>
     </w:p>
-    <w:bookmarkEnd w:id="0"/>
     <w:p>
       <w:pPr>
         <w:pStyle w:val="ListParagraph"/>

</xml_diff>